<commit_message>
Bd added,an implement, the class dbHelper, class level to get the information about each level, db has one table, db is located in asset folder. the information is getted but not tested (toast)
</commit_message>
<xml_diff>
--- a/Diseño Botones.docx
+++ b/Diseño Botones.docx
@@ -10,18 +10,18 @@
         <mc:AlternateContent>
           <mc:Choice Requires="wps">
             <w:drawing>
-              <wp:anchor distT="0" distB="0" distL="114300" distR="114300" simplePos="0" relativeHeight="251659264" behindDoc="0" locked="0" layoutInCell="1" allowOverlap="1">
+              <wp:anchor distT="0" distB="0" distL="114300" distR="114300" simplePos="0" relativeHeight="251661312" behindDoc="0" locked="0" layoutInCell="1" allowOverlap="1" wp14:anchorId="331D99BF" wp14:editId="4CEA94F2">
                 <wp:simplePos x="0" y="0"/>
                 <wp:positionH relativeFrom="column">
-                  <wp:posOffset>222166</wp:posOffset>
+                  <wp:posOffset>2429899</wp:posOffset>
                 </wp:positionH>
                 <wp:positionV relativeFrom="paragraph">
-                  <wp:posOffset>2317762</wp:posOffset>
+                  <wp:posOffset>2318233</wp:posOffset>
                 </wp:positionV>
-                <wp:extent cx="4183811" cy="2329132"/>
-                <wp:effectExtent l="57150" t="38100" r="64770" b="71755"/>
+                <wp:extent cx="1232563" cy="487339"/>
+                <wp:effectExtent l="57150" t="38100" r="62865" b="84455"/>
                 <wp:wrapNone/>
-                <wp:docPr id="2" name="Cuadro de texto 2"/>
+                <wp:docPr id="3" name="Cuadro de texto 3"/>
                 <wp:cNvGraphicFramePr/>
                 <a:graphic xmlns:a="http://schemas.openxmlformats.org/drawingml/2006/main">
                   <a:graphicData uri="http://schemas.microsoft.com/office/word/2010/wordprocessingShape">
@@ -30,13 +30,13 @@
                       <wps:spPr>
                         <a:xfrm>
                           <a:off x="0" y="0"/>
-                          <a:ext cx="4183811" cy="2329132"/>
+                          <a:ext cx="1232563" cy="487339"/>
                         </a:xfrm>
                         <a:prstGeom prst="roundRect">
                           <a:avLst/>
                         </a:prstGeom>
                         <a:solidFill>
-                          <a:srgbClr val="FBF160"/>
+                          <a:schemeClr val="accent1"/>
                         </a:solidFill>
                         <a:ln/>
                       </wps:spPr>
@@ -60,22 +60,20 @@
                             <w:pPr>
                               <w:rPr>
                                 <w:rFonts w:ascii="Comic Sans MS" w:hAnsi="Comic Sans MS"/>
-                                <w:sz w:val="220"/>
-                                <w:szCs w:val="200"/>
+                                <w:sz w:val="44"/>
+                                <w:szCs w:val="40"/>
                                 <w:lang w:val="es-ES"/>
                               </w:rPr>
                             </w:pPr>
                             <w:r>
                               <w:rPr>
                                 <w:rFonts w:ascii="Comic Sans MS" w:hAnsi="Comic Sans MS"/>
-                                <w:sz w:val="220"/>
-                                <w:szCs w:val="200"/>
+                                <w:sz w:val="44"/>
+                                <w:szCs w:val="40"/>
                                 <w:lang w:val="es-ES"/>
                               </w:rPr>
-                              <w:t>INICIO</w:t>
+                              <w:t>AYUDA</w:t>
                             </w:r>
-                            <w:bookmarkStart w:id="0" w:name="_GoBack"/>
-                            <w:bookmarkEnd w:id="0"/>
                           </w:p>
                         </w:txbxContent>
                       </wps:txbx>
@@ -88,12 +86,18 @@
                     </wps:wsp>
                   </a:graphicData>
                 </a:graphic>
+                <wp14:sizeRelH relativeFrom="margin">
+                  <wp14:pctWidth>0</wp14:pctWidth>
+                </wp14:sizeRelH>
+                <wp14:sizeRelV relativeFrom="margin">
+                  <wp14:pctHeight>0</wp14:pctHeight>
+                </wp14:sizeRelV>
               </wp:anchor>
             </w:drawing>
           </mc:Choice>
           <mc:Fallback>
             <w:pict>
-              <v:roundrect id="Cuadro de texto 2" o:spid="_x0000_s1026" style="position:absolute;margin-left:17.5pt;margin-top:182.5pt;width:329.45pt;height:183.4pt;z-index:251659264;visibility:visible;mso-wrap-style:square;mso-wrap-distance-left:9pt;mso-wrap-distance-top:0;mso-wrap-distance-right:9pt;mso-wrap-distance-bottom:0;mso-position-horizontal:absolute;mso-position-horizontal-relative:text;mso-position-vertical:absolute;mso-position-vertical-relative:text;v-text-anchor:top" arcsize="10923f" o:gfxdata="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" fillcolor="#fbf160" stroked="f">
+              <v:roundrect w14:anchorId="331D99BF" id="Cuadro de texto 3" o:spid="_x0000_s1026" style="position:absolute;margin-left:191.35pt;margin-top:182.55pt;width:97.05pt;height:38.35pt;z-index:251661312;visibility:visible;mso-wrap-style:square;mso-width-percent:0;mso-height-percent:0;mso-wrap-distance-left:9pt;mso-wrap-distance-top:0;mso-wrap-distance-right:9pt;mso-wrap-distance-bottom:0;mso-position-horizontal:absolute;mso-position-horizontal-relative:text;mso-position-vertical:absolute;mso-position-vertical-relative:text;mso-width-percent:0;mso-height-percent:0;mso-width-relative:margin;mso-height-relative:margin;v-text-anchor:top" arcsize="10923f" o:gfxdata="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" fillcolor="#4472c4 [3204]" stroked="f">
                 <v:shadow on="t" color="black" opacity="41287f" offset="0,1.5pt"/>
                 <v:textbox>
                   <w:txbxContent>
@@ -101,22 +105,144 @@
                       <w:pPr>
                         <w:rPr>
                           <w:rFonts w:ascii="Comic Sans MS" w:hAnsi="Comic Sans MS"/>
-                          <w:sz w:val="220"/>
-                          <w:szCs w:val="200"/>
+                          <w:sz w:val="44"/>
+                          <w:szCs w:val="40"/>
                           <w:lang w:val="es-ES"/>
                         </w:rPr>
                       </w:pPr>
                       <w:r>
                         <w:rPr>
                           <w:rFonts w:ascii="Comic Sans MS" w:hAnsi="Comic Sans MS"/>
-                          <w:sz w:val="220"/>
-                          <w:szCs w:val="200"/>
+                          <w:sz w:val="44"/>
+                          <w:szCs w:val="40"/>
                           <w:lang w:val="es-ES"/>
                         </w:rPr>
-                        <w:t>INICIO</w:t>
+                        <w:t>AYUDA</w:t>
                       </w:r>
-                      <w:bookmarkStart w:id="1" w:name="_GoBack"/>
-                      <w:bookmarkEnd w:id="1"/>
+                    </w:p>
+                  </w:txbxContent>
+                </v:textbox>
+              </v:roundrect>
+            </w:pict>
+          </mc:Fallback>
+        </mc:AlternateContent>
+      </w:r>
+      <w:r>
+        <w:rPr>
+          <w:noProof/>
+        </w:rPr>
+        <mc:AlternateContent>
+          <mc:Choice Requires="wps">
+            <w:drawing>
+              <wp:anchor distT="0" distB="0" distL="114300" distR="114300" simplePos="0" relativeHeight="251659264" behindDoc="0" locked="0" layoutInCell="1" allowOverlap="1" wp14:anchorId="46497C20" wp14:editId="58C38527">
+                <wp:simplePos x="0" y="0"/>
+                <wp:positionH relativeFrom="column">
+                  <wp:posOffset>218961</wp:posOffset>
+                </wp:positionH>
+                <wp:positionV relativeFrom="paragraph">
+                  <wp:posOffset>2318233</wp:posOffset>
+                </wp:positionV>
+                <wp:extent cx="1730707" cy="589221"/>
+                <wp:effectExtent l="57150" t="38100" r="60325" b="78105"/>
+                <wp:wrapNone/>
+                <wp:docPr id="2" name="Cuadro de texto 2"/>
+                <wp:cNvGraphicFramePr/>
+                <a:graphic xmlns:a="http://schemas.openxmlformats.org/drawingml/2006/main">
+                  <a:graphicData uri="http://schemas.microsoft.com/office/word/2010/wordprocessingShape">
+                    <wps:wsp>
+                      <wps:cNvSpPr txBox="1"/>
+                      <wps:spPr>
+                        <a:xfrm>
+                          <a:off x="0" y="0"/>
+                          <a:ext cx="1730707" cy="589221"/>
+                        </a:xfrm>
+                        <a:prstGeom prst="roundRect">
+                          <a:avLst/>
+                        </a:prstGeom>
+                        <a:solidFill>
+                          <a:srgbClr val="FF0000"/>
+                        </a:solidFill>
+                        <a:ln/>
+                      </wps:spPr>
+                      <wps:style>
+                        <a:lnRef idx="0">
+                          <a:schemeClr val="accent4"/>
+                        </a:lnRef>
+                        <a:fillRef idx="3">
+                          <a:schemeClr val="accent4"/>
+                        </a:fillRef>
+                        <a:effectRef idx="3">
+                          <a:schemeClr val="accent4"/>
+                        </a:effectRef>
+                        <a:fontRef idx="minor">
+                          <a:schemeClr val="lt1"/>
+                        </a:fontRef>
+                      </wps:style>
+                      <wps:txbx>
+                        <w:txbxContent>
+                          <w:p>
+                            <w:pPr>
+                              <w:rPr>
+                                <w:rFonts w:ascii="Comic Sans MS" w:hAnsi="Comic Sans MS"/>
+                                <w:sz w:val="48"/>
+                                <w:szCs w:val="44"/>
+                                <w:lang w:val="es-ES"/>
+                              </w:rPr>
+                            </w:pPr>
+                            <w:r>
+                              <w:rPr>
+                                <w:rFonts w:ascii="Comic Sans MS" w:hAnsi="Comic Sans MS"/>
+                                <w:sz w:val="48"/>
+                                <w:szCs w:val="44"/>
+                                <w:lang w:val="es-ES"/>
+                              </w:rPr>
+                              <w:t>PUNTAJE</w:t>
+                            </w:r>
+                          </w:p>
+                        </w:txbxContent>
+                      </wps:txbx>
+                      <wps:bodyPr rot="0" spcFirstLastPara="0" vertOverflow="overflow" horzOverflow="overflow" vert="horz" wrap="square" lIns="91440" tIns="45720" rIns="91440" bIns="45720" numCol="1" spcCol="0" rtlCol="0" fromWordArt="0" anchor="t" anchorCtr="0" forceAA="0" compatLnSpc="1">
+                        <a:prstTxWarp prst="textNoShape">
+                          <a:avLst/>
+                        </a:prstTxWarp>
+                        <a:noAutofit/>
+                      </wps:bodyPr>
+                    </wps:wsp>
+                  </a:graphicData>
+                </a:graphic>
+                <wp14:sizeRelH relativeFrom="margin">
+                  <wp14:pctWidth>0</wp14:pctWidth>
+                </wp14:sizeRelH>
+                <wp14:sizeRelV relativeFrom="margin">
+                  <wp14:pctHeight>0</wp14:pctHeight>
+                </wp14:sizeRelV>
+              </wp:anchor>
+            </w:drawing>
+          </mc:Choice>
+          <mc:Fallback>
+            <w:pict>
+              <v:roundrect w14:anchorId="46497C20" id="Cuadro de texto 2" o:spid="_x0000_s1027" style="position:absolute;margin-left:17.25pt;margin-top:182.55pt;width:136.3pt;height:46.4pt;z-index:251659264;visibility:visible;mso-wrap-style:square;mso-width-percent:0;mso-height-percent:0;mso-wrap-distance-left:9pt;mso-wrap-distance-top:0;mso-wrap-distance-right:9pt;mso-wrap-distance-bottom:0;mso-position-horizontal:absolute;mso-position-horizontal-relative:text;mso-position-vertical:absolute;mso-position-vertical-relative:text;mso-width-percent:0;mso-height-percent:0;mso-width-relative:margin;mso-height-relative:margin;v-text-anchor:top" arcsize="10923f" o:gfxdata="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" fillcolor="red" stroked="f">
+                <v:shadow on="t" color="black" opacity="41287f" offset="0,1.5pt"/>
+                <v:textbox>
+                  <w:txbxContent>
+                    <w:p>
+                      <w:pPr>
+                        <w:rPr>
+                          <w:rFonts w:ascii="Comic Sans MS" w:hAnsi="Comic Sans MS"/>
+                          <w:sz w:val="48"/>
+                          <w:szCs w:val="44"/>
+                          <w:lang w:val="es-ES"/>
+                        </w:rPr>
+                      </w:pPr>
+                      <w:r>
+                        <w:rPr>
+                          <w:rFonts w:ascii="Comic Sans MS" w:hAnsi="Comic Sans MS"/>
+                          <w:sz w:val="48"/>
+                          <w:szCs w:val="44"/>
+                          <w:lang w:val="es-ES"/>
+                        </w:rPr>
+                        <w:t>PUNTAJE</w:t>
+                      </w:r>
                     </w:p>
                   </w:txbxContent>
                 </v:textbox>
@@ -130,8 +256,8 @@
           <w:noProof/>
         </w:rPr>
         <w:drawing>
-          <wp:inline distT="0" distB="0" distL="0" distR="0" wp14:anchorId="0DCF5568">
-            <wp:extent cx="4629785" cy="1885950"/>
+          <wp:inline distT="0" distB="0" distL="0" distR="0" wp14:anchorId="05E77584" wp14:editId="2DA79F9A">
+            <wp:extent cx="2218644" cy="903768"/>
             <wp:effectExtent l="0" t="0" r="0" b="0"/>
             <wp:docPr id="1" name="Imagen 1"/>
             <wp:cNvGraphicFramePr>
@@ -162,7 +288,7 @@
                   <pic:spPr bwMode="auto">
                     <a:xfrm>
                       <a:off x="0" y="0"/>
-                      <a:ext cx="4629785" cy="1885950"/>
+                      <a:ext cx="2247322" cy="915450"/>
                     </a:xfrm>
                     <a:prstGeom prst="rect">
                       <a:avLst/>
@@ -175,6 +301,8 @@
           </wp:inline>
         </w:drawing>
       </w:r>
+      <w:bookmarkStart w:id="0" w:name="_GoBack"/>
+      <w:bookmarkEnd w:id="0"/>
     </w:p>
     <w:sectPr>
       <w:pgSz w:w="12240" w:h="15840"/>
@@ -309,6 +437,7 @@
     <w:lsdException w:name="HTML Sample" w:semiHidden="1" w:unhideWhenUsed="1"/>
     <w:lsdException w:name="HTML Typewriter" w:semiHidden="1" w:unhideWhenUsed="1"/>
     <w:lsdException w:name="HTML Variable" w:semiHidden="1" w:unhideWhenUsed="1"/>
+    <w:lsdException w:name="Normal Table" w:semiHidden="1" w:unhideWhenUsed="1"/>
     <w:lsdException w:name="annotation subject" w:semiHidden="1" w:unhideWhenUsed="1"/>
     <w:lsdException w:name="No List" w:semiHidden="1" w:unhideWhenUsed="1"/>
     <w:lsdException w:name="Outline List 1" w:semiHidden="1" w:unhideWhenUsed="1"/>
@@ -355,8 +484,10 @@
     <w:lsdException w:name="Table Subtle 2" w:semiHidden="1" w:unhideWhenUsed="1"/>
     <w:lsdException w:name="Table Web 1" w:semiHidden="1" w:unhideWhenUsed="1"/>
     <w:lsdException w:name="Table Web 2" w:semiHidden="1" w:unhideWhenUsed="1"/>
+    <w:lsdException w:name="Table Web 3" w:semiHidden="1" w:unhideWhenUsed="1"/>
     <w:lsdException w:name="Balloon Text" w:semiHidden="1" w:unhideWhenUsed="1"/>
     <w:lsdException w:name="Table Grid" w:uiPriority="39"/>
+    <w:lsdException w:name="Table Theme" w:semiHidden="1" w:unhideWhenUsed="1"/>
     <w:lsdException w:name="Placeholder Text" w:semiHidden="1"/>
     <w:lsdException w:name="No Spacing" w:uiPriority="1" w:qFormat="1"/>
     <w:lsdException w:name="Light Shading" w:uiPriority="60"/>
@@ -581,6 +712,7 @@
   <w:style w:type="paragraph" w:default="1" w:styleId="Normal">
     <w:name w:val="Normal"/>
     <w:qFormat/>
+    <w:rsid w:val="00347169"/>
   </w:style>
   <w:style w:type="character" w:default="1" w:styleId="Fuentedeprrafopredeter">
     <w:name w:val="Default Paragraph Font"/>

</xml_diff>

<commit_message>
OnclickListener and String Array Res Optimized
</commit_message>
<xml_diff>
--- a/Diseño Botones.docx
+++ b/Diseño Botones.docx
@@ -3,6 +3,112 @@
 <w:document xmlns:wpc="http://schemas.microsoft.com/office/word/2010/wordprocessingCanvas" xmlns:cx="http://schemas.microsoft.com/office/drawing/2014/chartex" xmlns:cx1="http://schemas.microsoft.com/office/drawing/2015/9/8/chartex" xmlns:cx2="http://schemas.microsoft.com/office/drawing/2015/10/21/chartex" xmlns:cx3="http://schemas.microsoft.com/office/drawing/2016/5/9/chartex" xmlns:cx4="http://schemas.microsoft.com/office/drawing/2016/5/10/chartex" xmlns:cx5="http://schemas.microsoft.com/office/drawing/2016/5/11/chartex" xmlns:cx6="http://schemas.microsoft.com/office/drawing/2016/5/12/chartex" xmlns:cx7="http://schemas.microsoft.com/office/drawing/2016/5/13/chartex" xmlns:cx8="http://schemas.microsoft.com/office/drawing/2016/5/14/chartex" xmlns:mc="http://schemas.openxmlformats.org/markup-compatibility/2006" xmlns:aink="http://schemas.microsoft.com/office/drawing/2016/ink" xmlns:am3d="http://schemas.microsoft.com/office/drawing/2017/model3d" xmlns:o="urn:schemas-microsoft-com:office:office" xmlns:r="http://schemas.openxmlformats.org/officeDocument/2006/relationships" xmlns:m="http://schemas.openxmlformats.org/officeDocument/2006/math" xmlns:v="urn:schemas-microsoft-com:vml" xmlns:wp14="http://schemas.microsoft.com/office/word/2010/wordprocessingDrawing" xmlns:wp="http://schemas.openxmlformats.org/drawingml/2006/wordprocessingDrawing" xmlns:w10="urn:schemas-microsoft-com:office:word" xmlns:w="http://schemas.openxmlformats.org/wordprocessingml/2006/main" xmlns:w14="http://schemas.microsoft.com/office/word/2010/wordml" xmlns:w15="http://schemas.microsoft.com/office/word/2012/wordml" xmlns:w16cid="http://schemas.microsoft.com/office/word/2016/wordml/cid" xmlns:w16se="http://schemas.microsoft.com/office/word/2015/wordml/symex" xmlns:wpg="http://schemas.microsoft.com/office/word/2010/wordprocessingGroup" xmlns:wpi="http://schemas.microsoft.com/office/word/2010/wordprocessingInk" xmlns:wne="http://schemas.microsoft.com/office/word/2006/wordml" xmlns:wps="http://schemas.microsoft.com/office/word/2010/wordprocessingShape" mc:Ignorable="w14 w15 w16se w16cid wp14">
   <w:body>
     <w:p>
+      <w:r>
+        <w:rPr>
+          <w:noProof/>
+        </w:rPr>
+        <mc:AlternateContent>
+          <mc:Choice Requires="wps">
+            <w:drawing>
+              <wp:anchor distT="0" distB="0" distL="114300" distR="114300" simplePos="0" relativeHeight="251663360" behindDoc="0" locked="0" layoutInCell="1" allowOverlap="1" wp14:anchorId="0FD85AE0" wp14:editId="67F4FC18">
+                <wp:simplePos x="0" y="0"/>
+                <wp:positionH relativeFrom="column">
+                  <wp:posOffset>220600</wp:posOffset>
+                </wp:positionH>
+                <wp:positionV relativeFrom="paragraph">
+                  <wp:posOffset>3359176</wp:posOffset>
+                </wp:positionV>
+                <wp:extent cx="491490" cy="261824"/>
+                <wp:effectExtent l="57150" t="38100" r="60960" b="81280"/>
+                <wp:wrapNone/>
+                <wp:docPr id="4" name="Cuadro de texto 4"/>
+                <wp:cNvGraphicFramePr/>
+                <a:graphic xmlns:a="http://schemas.openxmlformats.org/drawingml/2006/main">
+                  <a:graphicData uri="http://schemas.microsoft.com/office/word/2010/wordprocessingShape">
+                    <wps:wsp>
+                      <wps:cNvSpPr txBox="1"/>
+                      <wps:spPr>
+                        <a:xfrm>
+                          <a:off x="0" y="0"/>
+                          <a:ext cx="491490" cy="261824"/>
+                        </a:xfrm>
+                        <a:prstGeom prst="roundRect">
+                          <a:avLst/>
+                        </a:prstGeom>
+                        <a:solidFill>
+                          <a:schemeClr val="accent4"/>
+                        </a:solidFill>
+                        <a:ln/>
+                      </wps:spPr>
+                      <wps:style>
+                        <a:lnRef idx="0">
+                          <a:schemeClr val="accent4"/>
+                        </a:lnRef>
+                        <a:fillRef idx="3">
+                          <a:schemeClr val="accent4"/>
+                        </a:fillRef>
+                        <a:effectRef idx="3">
+                          <a:schemeClr val="accent4"/>
+                        </a:effectRef>
+                        <a:fontRef idx="minor">
+                          <a:schemeClr val="lt1"/>
+                        </a:fontRef>
+                      </wps:style>
+                      <wps:txbx>
+                        <w:txbxContent>
+                          <w:p>
+                            <w:pPr>
+                              <w:rPr>
+                                <w:rFonts w:ascii="Comic Sans MS" w:hAnsi="Comic Sans MS"/>
+                                <w:sz w:val="44"/>
+                                <w:szCs w:val="40"/>
+                                <w:lang w:val="es-ES"/>
+                              </w:rPr>
+                            </w:pPr>
+                          </w:p>
+                        </w:txbxContent>
+                      </wps:txbx>
+                      <wps:bodyPr rot="0" spcFirstLastPara="0" vertOverflow="overflow" horzOverflow="overflow" vert="horz" wrap="square" lIns="91440" tIns="45720" rIns="91440" bIns="45720" numCol="1" spcCol="0" rtlCol="0" fromWordArt="0" anchor="t" anchorCtr="0" forceAA="0" compatLnSpc="1">
+                        <a:prstTxWarp prst="textNoShape">
+                          <a:avLst/>
+                        </a:prstTxWarp>
+                        <a:noAutofit/>
+                      </wps:bodyPr>
+                    </wps:wsp>
+                  </a:graphicData>
+                </a:graphic>
+                <wp14:sizeRelH relativeFrom="margin">
+                  <wp14:pctWidth>0</wp14:pctWidth>
+                </wp14:sizeRelH>
+                <wp14:sizeRelV relativeFrom="margin">
+                  <wp14:pctHeight>0</wp14:pctHeight>
+                </wp14:sizeRelV>
+              </wp:anchor>
+            </w:drawing>
+          </mc:Choice>
+          <mc:Fallback>
+            <w:pict>
+              <v:roundrect w14:anchorId="0FD85AE0" id="Cuadro de texto 4" o:spid="_x0000_s1026" style="position:absolute;margin-left:17.35pt;margin-top:264.5pt;width:38.7pt;height:20.6pt;z-index:251663360;visibility:visible;mso-wrap-style:square;mso-width-percent:0;mso-height-percent:0;mso-wrap-distance-left:9pt;mso-wrap-distance-top:0;mso-wrap-distance-right:9pt;mso-wrap-distance-bottom:0;mso-position-horizontal:absolute;mso-position-horizontal-relative:text;mso-position-vertical:absolute;mso-position-vertical-relative:text;mso-width-percent:0;mso-height-percent:0;mso-width-relative:margin;mso-height-relative:margin;v-text-anchor:top" arcsize="10923f" o:gfxdata="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" fillcolor="#ffc000 [3207]" stroked="f">
+                <v:shadow on="t" color="black" opacity="41287f" offset="0,1.5pt"/>
+                <v:textbox>
+                  <w:txbxContent>
+                    <w:p>
+                      <w:pPr>
+                        <w:rPr>
+                          <w:rFonts w:ascii="Comic Sans MS" w:hAnsi="Comic Sans MS"/>
+                          <w:sz w:val="44"/>
+                          <w:szCs w:val="40"/>
+                          <w:lang w:val="es-ES"/>
+                        </w:rPr>
+                      </w:pPr>
+                    </w:p>
+                  </w:txbxContent>
+                </v:textbox>
+              </v:roundrect>
+            </w:pict>
+          </mc:Fallback>
+        </mc:AlternateContent>
+      </w:r>
       <w:r>
         <w:rPr>
           <w:noProof/>
@@ -97,7 +203,7 @@
           </mc:Choice>
           <mc:Fallback>
             <w:pict>
-              <v:roundrect w14:anchorId="331D99BF" id="Cuadro de texto 3" o:spid="_x0000_s1026" style="position:absolute;margin-left:191.35pt;margin-top:182.55pt;width:97.05pt;height:38.35pt;z-index:251661312;visibility:visible;mso-wrap-style:square;mso-width-percent:0;mso-height-percent:0;mso-wrap-distance-left:9pt;mso-wrap-distance-top:0;mso-wrap-distance-right:9pt;mso-wrap-distance-bottom:0;mso-position-horizontal:absolute;mso-position-horizontal-relative:text;mso-position-vertical:absolute;mso-position-vertical-relative:text;mso-width-percent:0;mso-height-percent:0;mso-width-relative:margin;mso-height-relative:margin;v-text-anchor:top" arcsize="10923f" o:gfxdata="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" fillcolor="#4472c4 [3204]" stroked="f">
+              <v:roundrect w14:anchorId="331D99BF" id="Cuadro de texto 3" o:spid="_x0000_s1027" style="position:absolute;margin-left:191.35pt;margin-top:182.55pt;width:97.05pt;height:38.35pt;z-index:251661312;visibility:visible;mso-wrap-style:square;mso-width-percent:0;mso-height-percent:0;mso-wrap-distance-left:9pt;mso-wrap-distance-top:0;mso-wrap-distance-right:9pt;mso-wrap-distance-bottom:0;mso-position-horizontal:absolute;mso-position-horizontal-relative:text;mso-position-vertical:absolute;mso-position-vertical-relative:text;mso-width-percent:0;mso-height-percent:0;mso-width-relative:margin;mso-height-relative:margin;v-text-anchor:top" arcsize="10923f" o:gfxdata="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" fillcolor="#4472c4 [3204]" stroked="f">
                 <v:shadow on="t" color="black" opacity="41287f" offset="0,1.5pt"/>
                 <v:textbox>
                   <w:txbxContent>
@@ -198,6 +304,8 @@
                               </w:rPr>
                               <w:t>PUNTAJE</w:t>
                             </w:r>
+                            <w:bookmarkStart w:id="0" w:name="_GoBack"/>
+                            <w:bookmarkEnd w:id="0"/>
                           </w:p>
                         </w:txbxContent>
                       </wps:txbx>
@@ -221,7 +329,7 @@
           </mc:Choice>
           <mc:Fallback>
             <w:pict>
-              <v:roundrect w14:anchorId="46497C20" id="Cuadro de texto 2" o:spid="_x0000_s1027" style="position:absolute;margin-left:17.25pt;margin-top:182.55pt;width:136.3pt;height:46.4pt;z-index:251659264;visibility:visible;mso-wrap-style:square;mso-width-percent:0;mso-height-percent:0;mso-wrap-distance-left:9pt;mso-wrap-distance-top:0;mso-wrap-distance-right:9pt;mso-wrap-distance-bottom:0;mso-position-horizontal:absolute;mso-position-horizontal-relative:text;mso-position-vertical:absolute;mso-position-vertical-relative:text;mso-width-percent:0;mso-height-percent:0;mso-width-relative:margin;mso-height-relative:margin;v-text-anchor:top" arcsize="10923f" o:gfxdata="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" fillcolor="red" stroked="f">
+              <v:roundrect w14:anchorId="46497C20" id="Cuadro de texto 2" o:spid="_x0000_s1028" style="position:absolute;margin-left:17.25pt;margin-top:182.55pt;width:136.3pt;height:46.4pt;z-index:251659264;visibility:visible;mso-wrap-style:square;mso-width-percent:0;mso-height-percent:0;mso-wrap-distance-left:9pt;mso-wrap-distance-top:0;mso-wrap-distance-right:9pt;mso-wrap-distance-bottom:0;mso-position-horizontal:absolute;mso-position-horizontal-relative:text;mso-position-vertical:absolute;mso-position-vertical-relative:text;mso-width-percent:0;mso-height-percent:0;mso-width-relative:margin;mso-height-relative:margin;v-text-anchor:top" arcsize="10923f" o:gfxdata="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" fillcolor="red" stroked="f">
                 <v:shadow on="t" color="black" opacity="41287f" offset="0,1.5pt"/>
                 <v:textbox>
                   <w:txbxContent>
@@ -243,6 +351,8 @@
                         </w:rPr>
                         <w:t>PUNTAJE</w:t>
                       </w:r>
+                      <w:bookmarkStart w:id="1" w:name="_GoBack"/>
+                      <w:bookmarkEnd w:id="1"/>
                     </w:p>
                   </w:txbxContent>
                 </v:textbox>
@@ -301,8 +411,6 @@
           </wp:inline>
         </w:drawing>
       </w:r>
-      <w:bookmarkStart w:id="0" w:name="_GoBack"/>
-      <w:bookmarkEnd w:id="0"/>
     </w:p>
     <w:sectPr>
       <w:pgSz w:w="12240" w:h="15840"/>
@@ -712,7 +820,7 @@
   <w:style w:type="paragraph" w:default="1" w:styleId="Normal">
     <w:name w:val="Normal"/>
     <w:qFormat/>
-    <w:rsid w:val="00347169"/>
+    <w:rsid w:val="00942C40"/>
   </w:style>
   <w:style w:type="character" w:default="1" w:styleId="Fuentedeprrafopredeter">
     <w:name w:val="Default Paragraph Font"/>

</xml_diff>

<commit_message>
Users table and Activity Users added, setScore and getScore methods updated with new parameter (userID). GlobalUser Class contains username and id. Remains change name and delete user
</commit_message>
<xml_diff>
--- a/Diseño Botones.docx
+++ b/Diseño Botones.docx
@@ -10,7 +10,135 @@
         <mc:AlternateContent>
           <mc:Choice Requires="wps">
             <w:drawing>
-              <wp:anchor distT="0" distB="0" distL="114300" distR="114300" simplePos="0" relativeHeight="251663360" behindDoc="0" locked="0" layoutInCell="1" allowOverlap="1" wp14:anchorId="0FD85AE0" wp14:editId="44C564A3">
+              <wp:anchor distT="0" distB="0" distL="114300" distR="114300" simplePos="0" relativeHeight="251665408" behindDoc="0" locked="0" layoutInCell="1" allowOverlap="1" wp14:anchorId="02B24405" wp14:editId="4B8DBC48">
+                <wp:simplePos x="0" y="0"/>
+                <wp:positionH relativeFrom="column">
+                  <wp:posOffset>215265</wp:posOffset>
+                </wp:positionH>
+                <wp:positionV relativeFrom="paragraph">
+                  <wp:posOffset>4196080</wp:posOffset>
+                </wp:positionV>
+                <wp:extent cx="1133475" cy="409575"/>
+                <wp:effectExtent l="57150" t="38100" r="66675" b="85725"/>
+                <wp:wrapNone/>
+                <wp:docPr id="5" name="Cuadro de texto 5"/>
+                <wp:cNvGraphicFramePr/>
+                <a:graphic xmlns:a="http://schemas.openxmlformats.org/drawingml/2006/main">
+                  <a:graphicData uri="http://schemas.microsoft.com/office/word/2010/wordprocessingShape">
+                    <wps:wsp>
+                      <wps:cNvSpPr txBox="1"/>
+                      <wps:spPr>
+                        <a:xfrm>
+                          <a:off x="0" y="0"/>
+                          <a:ext cx="1133475" cy="409575"/>
+                        </a:xfrm>
+                        <a:prstGeom prst="roundRect">
+                          <a:avLst/>
+                        </a:prstGeom>
+                        <a:solidFill>
+                          <a:srgbClr val="33CC33"/>
+                        </a:solidFill>
+                        <a:ln/>
+                      </wps:spPr>
+                      <wps:style>
+                        <a:lnRef idx="0">
+                          <a:schemeClr val="accent4"/>
+                        </a:lnRef>
+                        <a:fillRef idx="3">
+                          <a:schemeClr val="accent4"/>
+                        </a:fillRef>
+                        <a:effectRef idx="3">
+                          <a:schemeClr val="accent4"/>
+                        </a:effectRef>
+                        <a:fontRef idx="minor">
+                          <a:schemeClr val="lt1"/>
+                        </a:fontRef>
+                      </wps:style>
+                      <wps:txbx>
+                        <w:txbxContent>
+                          <w:p>
+                            <w:pPr>
+                              <w:rPr>
+                                <w:rFonts w:ascii="Comic Sans MS" w:hAnsi="Comic Sans MS"/>
+                                <w:sz w:val="28"/>
+                                <w:szCs w:val="24"/>
+                                <w:lang w:val="es-ES"/>
+                              </w:rPr>
+                            </w:pPr>
+                            <w:bookmarkStart w:id="0" w:name="_GoBack"/>
+                            <w:r>
+                              <w:rPr>
+                                <w:rFonts w:ascii="Comic Sans MS" w:hAnsi="Comic Sans MS"/>
+                                <w:sz w:val="28"/>
+                                <w:szCs w:val="24"/>
+                                <w:lang w:val="es-ES"/>
+                              </w:rPr>
+                              <w:t>USUARIO</w:t>
+                            </w:r>
+                            <w:bookmarkEnd w:id="0"/>
+                          </w:p>
+                        </w:txbxContent>
+                      </wps:txbx>
+                      <wps:bodyPr rot="0" spcFirstLastPara="0" vertOverflow="overflow" horzOverflow="overflow" vert="horz" wrap="square" lIns="91440" tIns="45720" rIns="91440" bIns="45720" numCol="1" spcCol="0" rtlCol="0" fromWordArt="0" anchor="ctr" anchorCtr="0" forceAA="0" compatLnSpc="1">
+                        <a:prstTxWarp prst="textNoShape">
+                          <a:avLst/>
+                        </a:prstTxWarp>
+                        <a:noAutofit/>
+                      </wps:bodyPr>
+                    </wps:wsp>
+                  </a:graphicData>
+                </a:graphic>
+                <wp14:sizeRelH relativeFrom="margin">
+                  <wp14:pctWidth>0</wp14:pctWidth>
+                </wp14:sizeRelH>
+                <wp14:sizeRelV relativeFrom="margin">
+                  <wp14:pctHeight>0</wp14:pctHeight>
+                </wp14:sizeRelV>
+              </wp:anchor>
+            </w:drawing>
+          </mc:Choice>
+          <mc:Fallback>
+            <w:pict>
+              <v:roundrect w14:anchorId="02B24405" id="Cuadro de texto 5" o:spid="_x0000_s1026" style="position:absolute;margin-left:16.95pt;margin-top:330.4pt;width:89.25pt;height:32.25pt;z-index:251665408;visibility:visible;mso-wrap-style:square;mso-width-percent:0;mso-height-percent:0;mso-wrap-distance-left:9pt;mso-wrap-distance-top:0;mso-wrap-distance-right:9pt;mso-wrap-distance-bottom:0;mso-position-horizontal:absolute;mso-position-horizontal-relative:text;mso-position-vertical:absolute;mso-position-vertical-relative:text;mso-width-percent:0;mso-height-percent:0;mso-width-relative:margin;mso-height-relative:margin;v-text-anchor:middle" arcsize="10923f" o:gfxdata="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" fillcolor="#3c3" stroked="f">
+                <v:shadow on="t" color="black" opacity="41287f" offset="0,1.5pt"/>
+                <v:textbox>
+                  <w:txbxContent>
+                    <w:p>
+                      <w:pPr>
+                        <w:rPr>
+                          <w:rFonts w:ascii="Comic Sans MS" w:hAnsi="Comic Sans MS"/>
+                          <w:sz w:val="28"/>
+                          <w:szCs w:val="24"/>
+                          <w:lang w:val="es-ES"/>
+                        </w:rPr>
+                      </w:pPr>
+                      <w:bookmarkStart w:id="1" w:name="_GoBack"/>
+                      <w:r>
+                        <w:rPr>
+                          <w:rFonts w:ascii="Comic Sans MS" w:hAnsi="Comic Sans MS"/>
+                          <w:sz w:val="28"/>
+                          <w:szCs w:val="24"/>
+                          <w:lang w:val="es-ES"/>
+                        </w:rPr>
+                        <w:t>USUARIO</w:t>
+                      </w:r>
+                      <w:bookmarkEnd w:id="1"/>
+                    </w:p>
+                  </w:txbxContent>
+                </v:textbox>
+              </v:roundrect>
+            </w:pict>
+          </mc:Fallback>
+        </mc:AlternateContent>
+      </w:r>
+      <w:r>
+        <w:rPr>
+          <w:noProof/>
+        </w:rPr>
+        <mc:AlternateContent>
+          <mc:Choice Requires="wps">
+            <w:drawing>
+              <wp:anchor distT="0" distB="0" distL="114300" distR="114300" simplePos="0" relativeHeight="251663360" behindDoc="0" locked="0" layoutInCell="1" allowOverlap="1" wp14:anchorId="0FD85AE0" wp14:editId="2DD5D9F3">
                 <wp:simplePos x="0" y="0"/>
                 <wp:positionH relativeFrom="column">
                   <wp:posOffset>2053590</wp:posOffset>
@@ -97,7 +225,7 @@
           </mc:Choice>
           <mc:Fallback>
             <w:pict>
-              <v:roundrect w14:anchorId="0FD85AE0" id="Cuadro de texto 4" o:spid="_x0000_s1026" style="position:absolute;margin-left:161.7pt;margin-top:331.15pt;width:107.25pt;height:46.5pt;z-index:251663360;visibility:visible;mso-wrap-style:square;mso-width-percent:0;mso-height-percent:0;mso-wrap-distance-left:9pt;mso-wrap-distance-top:0;mso-wrap-distance-right:9pt;mso-wrap-distance-bottom:0;mso-position-horizontal:absolute;mso-position-horizontal-relative:text;mso-position-vertical:absolute;mso-position-vertical-relative:text;mso-width-percent:0;mso-height-percent:0;mso-width-relative:margin;mso-height-relative:margin;v-text-anchor:middle" arcsize="10923f" o:gfxdata="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" fillcolor="#fb3" stroked="f">
+              <v:roundrect w14:anchorId="0FD85AE0" id="Cuadro de texto 4" o:spid="_x0000_s1027" style="position:absolute;margin-left:161.7pt;margin-top:331.15pt;width:107.25pt;height:46.5pt;z-index:251663360;visibility:visible;mso-wrap-style:square;mso-width-percent:0;mso-height-percent:0;mso-wrap-distance-left:9pt;mso-wrap-distance-top:0;mso-wrap-distance-right:9pt;mso-wrap-distance-bottom:0;mso-position-horizontal:absolute;mso-position-horizontal-relative:text;mso-position-vertical:absolute;mso-position-vertical-relative:text;mso-width-percent:0;mso-height-percent:0;mso-width-relative:margin;mso-height-relative:margin;v-text-anchor:middle" arcsize="10923f" o:gfxdata="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" fillcolor="#fb3" stroked="f">
                 <v:shadow on="t" color="black" opacity="41287f" offset="0,1.5pt"/>
                 <v:textbox>
                   <w:txbxContent>
@@ -118,130 +246,6 @@
                           <w:lang w:val="es-ES"/>
                         </w:rPr>
                         <w:t>INICIO</w:t>
-                      </w:r>
-                    </w:p>
-                  </w:txbxContent>
-                </v:textbox>
-              </v:roundrect>
-            </w:pict>
-          </mc:Fallback>
-        </mc:AlternateContent>
-      </w:r>
-      <w:r>
-        <w:rPr>
-          <w:noProof/>
-        </w:rPr>
-        <mc:AlternateContent>
-          <mc:Choice Requires="wps">
-            <w:drawing>
-              <wp:anchor distT="0" distB="0" distL="114300" distR="114300" simplePos="0" relativeHeight="251665408" behindDoc="0" locked="0" layoutInCell="1" allowOverlap="1" wp14:anchorId="02B24405" wp14:editId="5ACE2B6B">
-                <wp:simplePos x="0" y="0"/>
-                <wp:positionH relativeFrom="column">
-                  <wp:posOffset>215265</wp:posOffset>
-                </wp:positionH>
-                <wp:positionV relativeFrom="paragraph">
-                  <wp:posOffset>4196080</wp:posOffset>
-                </wp:positionV>
-                <wp:extent cx="1666875" cy="590550"/>
-                <wp:effectExtent l="57150" t="38100" r="66675" b="76200"/>
-                <wp:wrapNone/>
-                <wp:docPr id="5" name="Cuadro de texto 5"/>
-                <wp:cNvGraphicFramePr/>
-                <a:graphic xmlns:a="http://schemas.openxmlformats.org/drawingml/2006/main">
-                  <a:graphicData uri="http://schemas.microsoft.com/office/word/2010/wordprocessingShape">
-                    <wps:wsp>
-                      <wps:cNvSpPr txBox="1"/>
-                      <wps:spPr>
-                        <a:xfrm>
-                          <a:off x="0" y="0"/>
-                          <a:ext cx="1666875" cy="590550"/>
-                        </a:xfrm>
-                        <a:prstGeom prst="roundRect">
-                          <a:avLst/>
-                        </a:prstGeom>
-                        <a:solidFill>
-                          <a:srgbClr val="FFBB33"/>
-                        </a:solidFill>
-                        <a:ln/>
-                      </wps:spPr>
-                      <wps:style>
-                        <a:lnRef idx="0">
-                          <a:schemeClr val="accent4"/>
-                        </a:lnRef>
-                        <a:fillRef idx="3">
-                          <a:schemeClr val="accent4"/>
-                        </a:fillRef>
-                        <a:effectRef idx="3">
-                          <a:schemeClr val="accent4"/>
-                        </a:effectRef>
-                        <a:fontRef idx="minor">
-                          <a:schemeClr val="lt1"/>
-                        </a:fontRef>
-                      </wps:style>
-                      <wps:txbx>
-                        <w:txbxContent>
-                          <w:p>
-                            <w:pPr>
-                              <w:rPr>
-                                <w:rFonts w:ascii="Comic Sans MS" w:hAnsi="Comic Sans MS"/>
-                                <w:sz w:val="44"/>
-                                <w:szCs w:val="40"/>
-                                <w:lang w:val="es-ES"/>
-                              </w:rPr>
-                            </w:pPr>
-                            <w:r>
-                              <w:rPr>
-                                <w:rFonts w:ascii="Comic Sans MS" w:hAnsi="Comic Sans MS"/>
-                                <w:sz w:val="44"/>
-                                <w:szCs w:val="40"/>
-                                <w:lang w:val="es-ES"/>
-                              </w:rPr>
-                              <w:t>USUARIO</w:t>
-                            </w:r>
-                          </w:p>
-                        </w:txbxContent>
-                      </wps:txbx>
-                      <wps:bodyPr rot="0" spcFirstLastPara="0" vertOverflow="overflow" horzOverflow="overflow" vert="horz" wrap="square" lIns="91440" tIns="45720" rIns="91440" bIns="45720" numCol="1" spcCol="0" rtlCol="0" fromWordArt="0" anchor="ctr" anchorCtr="0" forceAA="0" compatLnSpc="1">
-                        <a:prstTxWarp prst="textNoShape">
-                          <a:avLst/>
-                        </a:prstTxWarp>
-                        <a:noAutofit/>
-                      </wps:bodyPr>
-                    </wps:wsp>
-                  </a:graphicData>
-                </a:graphic>
-                <wp14:sizeRelH relativeFrom="margin">
-                  <wp14:pctWidth>0</wp14:pctWidth>
-                </wp14:sizeRelH>
-                <wp14:sizeRelV relativeFrom="margin">
-                  <wp14:pctHeight>0</wp14:pctHeight>
-                </wp14:sizeRelV>
-              </wp:anchor>
-            </w:drawing>
-          </mc:Choice>
-          <mc:Fallback>
-            <w:pict>
-              <v:roundrect w14:anchorId="02B24405" id="Cuadro de texto 5" o:spid="_x0000_s1027" style="position:absolute;margin-left:16.95pt;margin-top:330.4pt;width:131.25pt;height:46.5pt;z-index:251665408;visibility:visible;mso-wrap-style:square;mso-width-percent:0;mso-height-percent:0;mso-wrap-distance-left:9pt;mso-wrap-distance-top:0;mso-wrap-distance-right:9pt;mso-wrap-distance-bottom:0;mso-position-horizontal:absolute;mso-position-horizontal-relative:text;mso-position-vertical:absolute;mso-position-vertical-relative:text;mso-width-percent:0;mso-height-percent:0;mso-width-relative:margin;mso-height-relative:margin;v-text-anchor:middle" arcsize="10923f" o:gfxdata="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" fillcolor="#fb3" stroked="f">
-                <v:shadow on="t" color="black" opacity="41287f" offset="0,1.5pt"/>
-                <v:textbox>
-                  <w:txbxContent>
-                    <w:p>
-                      <w:pPr>
-                        <w:rPr>
-                          <w:rFonts w:ascii="Comic Sans MS" w:hAnsi="Comic Sans MS"/>
-                          <w:sz w:val="44"/>
-                          <w:szCs w:val="40"/>
-                          <w:lang w:val="es-ES"/>
-                        </w:rPr>
-                      </w:pPr>
-                      <w:r>
-                        <w:rPr>
-                          <w:rFonts w:ascii="Comic Sans MS" w:hAnsi="Comic Sans MS"/>
-                          <w:sz w:val="44"/>
-                          <w:szCs w:val="40"/>
-                          <w:lang w:val="es-ES"/>
-                        </w:rPr>
-                        <w:t>USUARIO</w:t>
                       </w:r>
                     </w:p>
                   </w:txbxContent>
@@ -437,7 +441,6 @@
                                 <w:lang w:val="es-ES"/>
                               </w:rPr>
                             </w:pPr>
-                            <w:bookmarkStart w:id="0" w:name="_GoBack"/>
                             <w:r>
                               <w:rPr>
                                 <w:rFonts w:ascii="Comic Sans MS" w:hAnsi="Comic Sans MS"/>
@@ -447,7 +450,6 @@
                               </w:rPr>
                               <w:t>PUNTAJE</w:t>
                             </w:r>
-                            <w:bookmarkEnd w:id="0"/>
                           </w:p>
                         </w:txbxContent>
                       </wps:txbx>
@@ -484,7 +486,6 @@
                           <w:lang w:val="es-ES"/>
                         </w:rPr>
                       </w:pPr>
-                      <w:bookmarkStart w:id="1" w:name="_GoBack"/>
                       <w:r>
                         <w:rPr>
                           <w:rFonts w:ascii="Comic Sans MS" w:hAnsi="Comic Sans MS"/>
@@ -494,7 +495,6 @@
                         </w:rPr>
                         <w:t>PUNTAJE</w:t>
                       </w:r>
-                      <w:bookmarkEnd w:id="1"/>
                     </w:p>
                   </w:txbxContent>
                 </v:textbox>

</xml_diff>